<commit_message>
speeding up analysis and vectorisation (design to be revised from scratch later)
</commit_message>
<xml_diff>
--- a/Notes/Limitations.docx
+++ b/Notes/Limitations.docx
@@ -1,10 +1,79 @@
 
 <file path=word/document.xml><?xml version="1.0" encoding="utf-8"?>
-<w:document xmlns:wpc="http://schemas.microsoft.com/office/word/2010/wordprocessingCanvas" xmlns:mc="http://schemas.openxmlformats.org/markup-compatibility/2006" xmlns:o="urn:schemas-microsoft-com:office:office" xmlns:r="http://schemas.openxmlformats.org/officeDocument/2006/relationships" xmlns:m="http://schemas.openxmlformats.org/officeDocument/2006/math" xmlns:v="urn:schemas-microsoft-com:vml" xmlns:wp14="http://schemas.microsoft.com/office/word/2010/wordprocessingDrawing" xmlns:wp="http://schemas.openxmlformats.org/drawingml/2006/wordprocessingDrawing" xmlns:w10="urn:schemas-microsoft-com:office:word" xmlns:w="http://schemas.openxmlformats.org/wordprocessingml/2006/main" xmlns:w14="http://schemas.microsoft.com/office/word/2010/wordml" xmlns:w15="http://schemas.microsoft.com/office/word/2012/wordml" xmlns:wpg="http://schemas.microsoft.com/office/word/2010/wordprocessingGroup" xmlns:wpi="http://schemas.microsoft.com/office/word/2010/wordprocessingInk" xmlns:wne="http://schemas.microsoft.com/office/word/2006/wordml" xmlns:wps="http://schemas.microsoft.com/office/word/2010/wordprocessingShape" mc:Ignorable="w14 w15 wp14">
+<w:document xmlns:wpc="http://schemas.microsoft.com/office/word/2010/wordprocessingCanvas" xmlns:mo="http://schemas.microsoft.com/office/mac/office/2008/main" xmlns:mc="http://schemas.openxmlformats.org/markup-compatibility/2006" xmlns:mv="urn:schemas-microsoft-com:mac:vml" xmlns:o="urn:schemas-microsoft-com:office:office" xmlns:r="http://schemas.openxmlformats.org/officeDocument/2006/relationships" xmlns:m="http://schemas.openxmlformats.org/officeDocument/2006/math" xmlns:v="urn:schemas-microsoft-com:vml" xmlns:wp14="http://schemas.microsoft.com/office/word/2010/wordprocessingDrawing" xmlns:wp="http://schemas.openxmlformats.org/drawingml/2006/wordprocessingDrawing" xmlns:w10="urn:schemas-microsoft-com:office:word" xmlns:w="http://schemas.openxmlformats.org/wordprocessingml/2006/main" xmlns:w14="http://schemas.microsoft.com/office/word/2010/wordml" xmlns:w15="http://schemas.microsoft.com/office/word/2012/wordml" xmlns:wpg="http://schemas.microsoft.com/office/word/2010/wordprocessingGroup" xmlns:wpi="http://schemas.microsoft.com/office/word/2010/wordprocessingInk" xmlns:wne="http://schemas.microsoft.com/office/word/2006/wordml" xmlns:wps="http://schemas.microsoft.com/office/word/2010/wordprocessingShape" mc:Ignorable="w14 w15 wp14">
   <w:body>
     <w:p>
       <w:r>
         <w:t>Documents</w:t>
+      </w:r>
+      <w:r>
+        <w:t xml:space="preserve"> needs to </w:t>
+      </w:r>
+      <w:r>
+        <w:t>represented as vectors.</w:t>
+      </w:r>
+    </w:p>
+    <w:p>
+      <w:r>
+        <w:t xml:space="preserve">Ideally </w:t>
+      </w:r>
+      <w:r>
+        <w:t xml:space="preserve">they should be normalised in respect to the whole collection, for better analysis and easier clustering. </w:t>
+      </w:r>
+    </w:p>
+    <w:p>
+      <w:r>
+        <w:t>At the moment there is not possibility to just add a new document to the analysis process while analysing and/or clustering. The process needs to be rerun from step 0 performing the whole pipeline. Addi</w:t>
+      </w:r>
+      <w:r>
+        <w:t xml:space="preserve">ng this functionality would involve </w:t>
+      </w:r>
+      <w:r>
+        <w:t>caching the</w:t>
+      </w:r>
+      <w:r>
+        <w:t xml:space="preserve"> process at the current stage and then adding the new document(s) to perform the analysis in regard to this document (very difficult to achieve with analysis involving algorithms such IDF where the vectors are weighted strictly in respect to the others). Perhaps it is achievable with a different </w:t>
+      </w:r>
+      <w:r>
+        <w:t>method of</w:t>
+      </w:r>
+      <w:r>
+        <w:t xml:space="preserve"> clustering, especially flat. The weighted document could be clustered simply on respect already saved values coming from the already existing clusters. When it comes to a similarity hierarchy, it may involve the computation of an entirely new similarity matrix. </w:t>
+      </w:r>
+      <w:r>
+        <w:t xml:space="preserve"> </w:t>
+      </w:r>
+    </w:p>
+    <w:p/>
+    <w:p>
+      <w:r>
+        <w:t>Only a few type</w:t>
+      </w:r>
+      <w:r>
+        <w:t>s</w:t>
+      </w:r>
+      <w:r>
+        <w:t xml:space="preserve"> of document</w:t>
+      </w:r>
+      <w:r>
+        <w:t>s</w:t>
+      </w:r>
+      <w:r>
+        <w:t xml:space="preserve"> are available at the moment</w:t>
+      </w:r>
+      <w:r>
+        <w:t>: Microsoft Word format (97-200</w:t>
+      </w:r>
+      <w:r>
+        <w:t xml:space="preserve">3 and </w:t>
+      </w:r>
+      <w:proofErr w:type="spellStart"/>
+      <w:r>
+        <w:t>docx</w:t>
+      </w:r>
+      <w:proofErr w:type="spellEnd"/>
+      <w:r>
+        <w:t xml:space="preserve">), standard txt and other related. There is some experiment </w:t>
       </w:r>
       <w:bookmarkStart w:id="0" w:name="_GoBack"/>
       <w:bookmarkEnd w:id="0"/>
@@ -36,7 +105,7 @@
       </w:pPr>
     </w:pPrDefault>
   </w:docDefaults>
-  <w:latentStyles w:defLockedState="0" w:defUIPriority="99" w:defSemiHidden="0" w:defUnhideWhenUsed="0" w:defQFormat="0" w:count="371">
+  <w:latentStyles w:defLockedState="0" w:defUIPriority="99" w:defSemiHidden="0" w:defUnhideWhenUsed="0" w:defQFormat="0" w:count="382">
     <w:lsdException w:name="Normal" w:uiPriority="0" w:qFormat="1"/>
     <w:lsdException w:name="heading 1" w:uiPriority="9" w:qFormat="1"/>
     <w:lsdException w:name="heading 2" w:semiHidden="1" w:uiPriority="9" w:unhideWhenUsed="1" w:qFormat="1"/>
@@ -142,7 +211,6 @@
     <w:lsdException w:name="HTML Sample" w:semiHidden="1" w:unhideWhenUsed="1"/>
     <w:lsdException w:name="HTML Typewriter" w:semiHidden="1" w:unhideWhenUsed="1"/>
     <w:lsdException w:name="HTML Variable" w:semiHidden="1" w:unhideWhenUsed="1"/>
-    <w:lsdException w:name="Normal Table" w:semiHidden="1" w:unhideWhenUsed="1"/>
     <w:lsdException w:name="annotation subject" w:semiHidden="1" w:unhideWhenUsed="1"/>
     <w:lsdException w:name="No List" w:semiHidden="1" w:unhideWhenUsed="1"/>
     <w:lsdException w:name="Outline List 1" w:semiHidden="1" w:unhideWhenUsed="1"/>
@@ -188,11 +256,9 @@
     <w:lsdException w:name="Table Subtle 1" w:semiHidden="1" w:unhideWhenUsed="1"/>
     <w:lsdException w:name="Table Subtle 2" w:semiHidden="1" w:unhideWhenUsed="1"/>
     <w:lsdException w:name="Table Web 1" w:semiHidden="1" w:unhideWhenUsed="1"/>
-    <w:lsdException w:name="Table Web 2" w:semiHidden="1" w:unhideWhenUsed="1"/>
     <w:lsdException w:name="Table Web 3" w:semiHidden="1" w:unhideWhenUsed="1"/>
     <w:lsdException w:name="Balloon Text" w:semiHidden="1" w:unhideWhenUsed="1"/>
     <w:lsdException w:name="Table Grid" w:uiPriority="39"/>
-    <w:lsdException w:name="Table Theme" w:semiHidden="1" w:unhideWhenUsed="1"/>
     <w:lsdException w:name="Placeholder Text" w:semiHidden="1"/>
     <w:lsdException w:name="No Spacing" w:uiPriority="1" w:qFormat="1"/>
     <w:lsdException w:name="Light Shading" w:uiPriority="60"/>
@@ -408,18 +474,20 @@
     <w:lsdException w:name="List Table 5 Dark Accent 6" w:uiPriority="50"/>
     <w:lsdException w:name="List Table 6 Colorful Accent 6" w:uiPriority="51"/>
     <w:lsdException w:name="List Table 7 Colorful Accent 6" w:uiPriority="52"/>
+    <w:lsdException w:name="Mention" w:semiHidden="1" w:unhideWhenUsed="1"/>
+    <w:lsdException w:name="Smart Hyperlink" w:semiHidden="1" w:unhideWhenUsed="1"/>
   </w:latentStyles>
-  <w:style w:type="paragraph" w:default="1" w:styleId="Normale">
+  <w:style w:type="paragraph" w:default="1" w:styleId="Normal">
     <w:name w:val="Normal"/>
     <w:qFormat/>
   </w:style>
-  <w:style w:type="character" w:default="1" w:styleId="Carpredefinitoparagrafo">
+  <w:style w:type="character" w:default="1" w:styleId="DefaultParagraphFont">
     <w:name w:val="Default Paragraph Font"/>
     <w:uiPriority w:val="1"/>
     <w:semiHidden/>
     <w:unhideWhenUsed/>
   </w:style>
-  <w:style w:type="table" w:default="1" w:styleId="Tabellanormale">
+  <w:style w:type="table" w:default="1" w:styleId="TableNormal">
     <w:name w:val="Normal Table"/>
     <w:uiPriority w:val="99"/>
     <w:semiHidden/>
@@ -434,7 +502,7 @@
       </w:tblCellMar>
     </w:tblPr>
   </w:style>
-  <w:style w:type="numbering" w:default="1" w:styleId="Nessunelenco">
+  <w:style w:type="numbering" w:default="1" w:styleId="NoList">
     <w:name w:val="No List"/>
     <w:uiPriority w:val="99"/>
     <w:semiHidden/>

</xml_diff>